<commit_message>
dodanie ładnego logowania rozmiaru bajtów
</commit_message>
<xml_diff>
--- a/Programowanie współbieżne/resources/Zadanie 7.docx
+++ b/Programowanie współbieżne/resources/Zadanie 7.docx
@@ -1267,7 +1267,15 @@
               <w:rPr>
                 <w:lang w:val="pl-PL"/>
               </w:rPr>
-              <w:t>267526</w:t>
+              <w:t>267</w:t>
+            </w:r>
+            <w:bookmarkStart w:id="0" w:name="_GoBack"/>
+            <w:bookmarkEnd w:id="0"/>
+            <w:r>
+              <w:rPr>
+                <w:lang w:val="pl-PL"/>
+              </w:rPr>
+              <w:t>526</w:t>
             </w:r>
           </w:p>
         </w:tc>
@@ -1934,8 +1942,6 @@
           <w:lang w:val="pl-PL"/>
         </w:rPr>
       </w:pPr>
-      <w:bookmarkStart w:id="0" w:name="_GoBack"/>
-      <w:bookmarkEnd w:id="0"/>
     </w:p>
     <w:p>
       <w:pPr>
@@ -3509,11 +3515,11 @@
           <c:showPercent val="0"/>
           <c:showBubbleSize val="0"/>
         </c:dLbls>
-        <c:axId val="78955072"/>
         <c:axId val="78956800"/>
+        <c:axId val="79396160"/>
       </c:scatterChart>
       <c:valAx>
-        <c:axId val="78955072"/>
+        <c:axId val="78956800"/>
         <c:scaling>
           <c:orientation val="minMax"/>
         </c:scaling>
@@ -3523,12 +3529,12 @@
         <c:majorTickMark val="out"/>
         <c:minorTickMark val="none"/>
         <c:tickLblPos val="nextTo"/>
-        <c:crossAx val="78956800"/>
+        <c:crossAx val="79396160"/>
         <c:crosses val="autoZero"/>
         <c:crossBetween val="midCat"/>
       </c:valAx>
       <c:valAx>
-        <c:axId val="78956800"/>
+        <c:axId val="79396160"/>
         <c:scaling>
           <c:orientation val="minMax"/>
         </c:scaling>
@@ -3539,7 +3545,7 @@
         <c:majorTickMark val="out"/>
         <c:minorTickMark val="none"/>
         <c:tickLblPos val="nextTo"/>
-        <c:crossAx val="78955072"/>
+        <c:crossAx val="78956800"/>
         <c:crosses val="autoZero"/>
         <c:crossBetween val="midCat"/>
       </c:valAx>

</xml_diff>